<commit_message>
Modification : - Spécifications
Ajout :
- Ressource originale du pingouin + Première tentative avec noeud (personnalisation).
- Fichier Microsoft Project contenant le Gantt travaillé ce jour avec le reste de l'équipe. Remplace à l'heure actuelle la version Gantter (problèmes de durée et de calendriers sur celle-ci). Cette version contient les ressources.
</commit_message>
<xml_diff>
--- a/Administration/Spécifications (Merged).docx
+++ b/Administration/Spécifications (Merged).docx
@@ -409,10 +409,7 @@
           </w:tcPr>
           <w:p>
             <w:r>
-              <w:t xml:space="preserve">Il s’agit d’une surface glissante. Elle accélère la vitesse </w:t>
-            </w:r>
-            <w:r>
-              <w:t>des éléments lui passant dessus et ils ne peuvent pas changer de position.</w:t>
+              <w:t>Il s’agit d’une surface glissante. Elle accélère la vitesse des éléments lui passant dessus et ils ne peuvent pas changer de position.</w:t>
             </w:r>
           </w:p>
         </w:tc>
@@ -857,6 +854,7 @@
         <w:rPr>
           <w:b/>
         </w:rPr>
+        <w:lastRenderedPageBreak/>
         <w:t>Loup </w:t>
       </w:r>
       <w:r>
@@ -881,7 +879,6 @@
         <w:rPr>
           <w:b/>
         </w:rPr>
-        <w:lastRenderedPageBreak/>
         <w:t>Lynx</w:t>
       </w:r>
       <w:r>
@@ -899,11 +896,19 @@
           <w:numId w:val="1"/>
         </w:numPr>
       </w:pPr>
-      <w:r>
-        <w:rPr>
-          <w:b/>
-        </w:rPr>
-        <w:t xml:space="preserve">Evil Penguin / </w:t>
+      <w:proofErr w:type="spellStart"/>
+      <w:r>
+        <w:rPr>
+          <w:b/>
+        </w:rPr>
+        <w:t>Evil</w:t>
+      </w:r>
+      <w:proofErr w:type="spellEnd"/>
+      <w:r>
+        <w:rPr>
+          <w:b/>
+        </w:rPr>
+        <w:t xml:space="preserve"> Penguin / </w:t>
       </w:r>
       <w:r>
         <w:rPr>
@@ -1351,7 +1356,6 @@
     </w:p>
     <w:p>
       <w:r>
-        <w:lastRenderedPageBreak/>
         <w:t xml:space="preserve">Le menu joueur est accessible depuis la touche ESC. </w:t>
       </w:r>
       <w:r>
@@ -1415,10 +1419,7 @@
         <w:t>d’abandonner sa partie en cours</w:t>
       </w:r>
       <w:r>
-        <w:t xml:space="preserve"> s’il pense qu’il a effectué des mauvais mouvements en recommençant le </w:t>
-      </w:r>
-      <w:r>
-        <w:t>niveau.</w:t>
+        <w:t xml:space="preserve"> s’il pense qu’il a effectué des mauvais mouvements en recommençant le niveau.</w:t>
       </w:r>
     </w:p>
     <w:p>
@@ -1495,7 +1496,21 @@
         <w:rPr>
           <w:i/>
         </w:rPr>
-        <w:t>Code Bonus : Codes permettant l’ajout de bonus «cheat» sans finir le jeu.</w:t>
+        <w:t>Code Bonus : Codes permettant l’ajout de bonus «</w:t>
+      </w:r>
+      <w:proofErr w:type="spellStart"/>
+      <w:r>
+        <w:rPr>
+          <w:i/>
+        </w:rPr>
+        <w:t>cheat</w:t>
+      </w:r>
+      <w:proofErr w:type="spellEnd"/>
+      <w:r>
+        <w:rPr>
+          <w:i/>
+        </w:rPr>
+        <w:t>» sans finir le jeu.</w:t>
       </w:r>
     </w:p>
     <w:p>
@@ -1566,10 +1581,7 @@
     </w:p>
     <w:p>
       <w:r>
-        <w:t xml:space="preserve">Le niveau de tutorial a pour base d’enseigner au joueur les différentes capacités que le pingouin possède. </w:t>
-      </w:r>
-      <w:r>
-        <w:t xml:space="preserve">Il est </w:t>
+        <w:t xml:space="preserve">Le niveau de tutorial a pour base d’enseigner au joueur les différentes capacités que le pingouin possède. Il est </w:t>
       </w:r>
       <w:r>
         <w:t>obligatoire au début du jeu. Il peut cependant sélectionner parmi deux options : « Suivre le tuto » et « Je crois savoir ». Dans le premier, les explications de chaque capacité sont présentes. Dans le suivant, le jo</w:t>
@@ -1580,10 +1592,7 @@
     </w:p>
     <w:p>
       <w:r>
-        <w:t>L</w:t>
-      </w:r>
-      <w:r>
-        <w:t xml:space="preserve">e but de ce niveau au niveau histoire est de soudoyer la Loutre avec des poissons cachés </w:t>
+        <w:t xml:space="preserve">Le but de ce niveau au niveau histoire est de soudoyer la Loutre avec des poissons cachés </w:t>
       </w:r>
       <w:r>
         <w:t>à retrouver sur la carte</w:t>
@@ -1660,6 +1669,7 @@
         <w:rPr>
           <w:b/>
         </w:rPr>
+        <w:lastRenderedPageBreak/>
         <w:t>2</w:t>
       </w:r>
       <w:r>
@@ -1733,7 +1743,6 @@
         <w:rPr>
           <w:b/>
         </w:rPr>
-        <w:lastRenderedPageBreak/>
         <w:t>4è</w:t>
       </w:r>
       <w:r>
@@ -1780,13 +1789,7 @@
     </w:p>
     <w:p>
       <w:r>
-        <w:t>Une fois le dernier poisson dans la poche, la loutre explique que le Boss Final est protégé par u</w:t>
-      </w:r>
-      <w:r>
-        <w:t>ne rivière gelée. Mais que tous ses sous-f</w:t>
-      </w:r>
-      <w:r>
-        <w:t xml:space="preserve">ifres ont un morceau du pont </w:t>
+        <w:t xml:space="preserve">Une fois le dernier poisson dans la poche, la loutre explique que le Boss Final est protégé par une rivière gelée. Mais que tous ses sous-fifres ont un morceau du pont </w:t>
       </w:r>
       <w:r>
         <w:t xml:space="preserve">de glace </w:t>
@@ -1871,23 +1874,19 @@
         <w:t xml:space="preserve">méchants </w:t>
       </w:r>
       <w:r>
-        <w:t xml:space="preserve">sont là pour le protéger. Donc le puzzle final mélange toutes les techniques </w:t>
-      </w:r>
-      <w:r>
-        <w:t xml:space="preserve">spéciales des précédents adversaires. </w:t>
-      </w:r>
-    </w:p>
-    <w:p>
+        <w:t>sont là pour le protéger. Donc le puzz</w:t>
+      </w:r>
       <w:bookmarkStart w:id="0" w:name="_GoBack"/>
       <w:bookmarkEnd w:id="0"/>
-    </w:p>
-    <w:p>
-      <w:r>
-        <w:t xml:space="preserve">Fonctionnement des niveaux : </w:t>
-      </w:r>
-    </w:p>
-    <w:p/>
+      <w:r>
+        <w:t xml:space="preserve">le final mélange toutes les techniques </w:t>
+      </w:r>
+      <w:r>
+        <w:t xml:space="preserve">spéciales des précédents adversaires. </w:t>
+      </w:r>
+    </w:p>
     <w:sectPr>
+      <w:footerReference w:type="default" r:id="rId7"/>
       <w:pgSz w:w="11906" w:h="16838"/>
       <w:pgMar w:top="1417" w:right="1417" w:bottom="1417" w:left="1417" w:header="708" w:footer="708" w:gutter="0"/>
       <w:cols w:space="708"/>
@@ -1895,6 +1894,107 @@
     </w:sectPr>
   </w:body>
 </w:document>
+</file>
+
+<file path=word/endnotes.xml><?xml version="1.0" encoding="utf-8"?>
+<w:endnotes xmlns:wpc="http://schemas.microsoft.com/office/word/2010/wordprocessingCanvas" xmlns:mc="http://schemas.openxmlformats.org/markup-compatibility/2006" xmlns:o="urn:schemas-microsoft-com:office:office" xmlns:r="http://schemas.openxmlformats.org/officeDocument/2006/relationships" xmlns:m="http://schemas.openxmlformats.org/officeDocument/2006/math" xmlns:v="urn:schemas-microsoft-com:vml" xmlns:wp14="http://schemas.microsoft.com/office/word/2010/wordprocessingDrawing" xmlns:wp="http://schemas.openxmlformats.org/drawingml/2006/wordprocessingDrawing" xmlns:w10="urn:schemas-microsoft-com:office:word" xmlns:w="http://schemas.openxmlformats.org/wordprocessingml/2006/main" xmlns:w14="http://schemas.microsoft.com/office/word/2010/wordml" xmlns:w15="http://schemas.microsoft.com/office/word/2012/wordml" xmlns:wpg="http://schemas.microsoft.com/office/word/2010/wordprocessingGroup" xmlns:wpi="http://schemas.microsoft.com/office/word/2010/wordprocessingInk" xmlns:wne="http://schemas.microsoft.com/office/word/2006/wordml" xmlns:wps="http://schemas.microsoft.com/office/word/2010/wordprocessingShape" mc:Ignorable="w14 w15 wp14">
+  <w:endnote w:type="separator" w:id="-1">
+    <w:p>
+      <w:pPr>
+        <w:spacing w:after="0" w:line="240" w:lineRule="auto"/>
+      </w:pPr>
+      <w:r>
+        <w:separator/>
+      </w:r>
+    </w:p>
+  </w:endnote>
+  <w:endnote w:type="continuationSeparator" w:id="0">
+    <w:p>
+      <w:pPr>
+        <w:spacing w:after="0" w:line="240" w:lineRule="auto"/>
+      </w:pPr>
+      <w:r>
+        <w:continuationSeparator/>
+      </w:r>
+    </w:p>
+  </w:endnote>
+</w:endnotes>
+</file>
+
+<file path=word/footer1.xml><?xml version="1.0" encoding="utf-8"?>
+<w:ftr xmlns:wpc="http://schemas.microsoft.com/office/word/2010/wordprocessingCanvas" xmlns:mc="http://schemas.openxmlformats.org/markup-compatibility/2006" xmlns:o="urn:schemas-microsoft-com:office:office" xmlns:r="http://schemas.openxmlformats.org/officeDocument/2006/relationships" xmlns:m="http://schemas.openxmlformats.org/officeDocument/2006/math" xmlns:v="urn:schemas-microsoft-com:vml" xmlns:wp14="http://schemas.microsoft.com/office/word/2010/wordprocessingDrawing" xmlns:wp="http://schemas.openxmlformats.org/drawingml/2006/wordprocessingDrawing" xmlns:w10="urn:schemas-microsoft-com:office:word" xmlns:w="http://schemas.openxmlformats.org/wordprocessingml/2006/main" xmlns:w14="http://schemas.microsoft.com/office/word/2010/wordml" xmlns:w15="http://schemas.microsoft.com/office/word/2012/wordml" xmlns:wpg="http://schemas.microsoft.com/office/word/2010/wordprocessingGroup" xmlns:wpi="http://schemas.microsoft.com/office/word/2010/wordprocessingInk" xmlns:wne="http://schemas.microsoft.com/office/word/2006/wordml" xmlns:wps="http://schemas.microsoft.com/office/word/2010/wordprocessingShape" mc:Ignorable="w14 w15 wp14">
+  <w:p>
+    <w:pPr>
+      <w:pStyle w:val="Pieddepage"/>
+    </w:pPr>
+    <w:r>
+      <w:rPr>
+        <w:b/>
+      </w:rPr>
+      <w:t xml:space="preserve">Légende : </w:t>
+    </w:r>
+    <w:r>
+      <w:rPr>
+        <w:b/>
+      </w:rPr>
+      <w:br/>
+      <w:t>Gras :</w:t>
+    </w:r>
+    <w:r>
+      <w:t xml:space="preserve"> Obligatoire</w:t>
+    </w:r>
+  </w:p>
+  <w:p>
+    <w:pPr>
+      <w:pStyle w:val="Pieddepage"/>
+    </w:pPr>
+    <w:r>
+      <w:t>Normal : Information</w:t>
+    </w:r>
+  </w:p>
+  <w:p>
+    <w:pPr>
+      <w:pStyle w:val="Pieddepage"/>
+    </w:pPr>
+    <w:r>
+      <w:rPr>
+        <w:i/>
+      </w:rPr>
+      <w:t>Italique :</w:t>
+    </w:r>
+    <w:r>
+      <w:t xml:space="preserve"> Facultatif</w:t>
+    </w:r>
+    <w:r>
+      <w:br/>
+    </w:r>
+  </w:p>
+</w:ftr>
+</file>
+
+<file path=word/footnotes.xml><?xml version="1.0" encoding="utf-8"?>
+<w:footnotes xmlns:wpc="http://schemas.microsoft.com/office/word/2010/wordprocessingCanvas" xmlns:mc="http://schemas.openxmlformats.org/markup-compatibility/2006" xmlns:o="urn:schemas-microsoft-com:office:office" xmlns:r="http://schemas.openxmlformats.org/officeDocument/2006/relationships" xmlns:m="http://schemas.openxmlformats.org/officeDocument/2006/math" xmlns:v="urn:schemas-microsoft-com:vml" xmlns:wp14="http://schemas.microsoft.com/office/word/2010/wordprocessingDrawing" xmlns:wp="http://schemas.openxmlformats.org/drawingml/2006/wordprocessingDrawing" xmlns:w10="urn:schemas-microsoft-com:office:word" xmlns:w="http://schemas.openxmlformats.org/wordprocessingml/2006/main" xmlns:w14="http://schemas.microsoft.com/office/word/2010/wordml" xmlns:w15="http://schemas.microsoft.com/office/word/2012/wordml" xmlns:wpg="http://schemas.microsoft.com/office/word/2010/wordprocessingGroup" xmlns:wpi="http://schemas.microsoft.com/office/word/2010/wordprocessingInk" xmlns:wne="http://schemas.microsoft.com/office/word/2006/wordml" xmlns:wps="http://schemas.microsoft.com/office/word/2010/wordprocessingShape" mc:Ignorable="w14 w15 wp14">
+  <w:footnote w:type="separator" w:id="-1">
+    <w:p>
+      <w:pPr>
+        <w:spacing w:after="0" w:line="240" w:lineRule="auto"/>
+      </w:pPr>
+      <w:r>
+        <w:separator/>
+      </w:r>
+    </w:p>
+  </w:footnote>
+  <w:footnote w:type="continuationSeparator" w:id="0">
+    <w:p>
+      <w:pPr>
+        <w:spacing w:after="0" w:line="240" w:lineRule="auto"/>
+      </w:pPr>
+      <w:r>
+        <w:continuationSeparator/>
+      </w:r>
+    </w:p>
+  </w:footnote>
+</w:footnotes>
 </file>
 
 <file path=word/numbering.xml><?xml version="1.0" encoding="utf-8"?>
@@ -2676,6 +2776,50 @@
       </w:tblCellMar>
     </w:tblPr>
   </w:style>
+  <w:style w:type="paragraph" w:styleId="En-tte">
+    <w:name w:val="header"/>
+    <w:basedOn w:val="Normal"/>
+    <w:link w:val="En-tteCar"/>
+    <w:uiPriority w:val="99"/>
+    <w:unhideWhenUsed/>
+    <w:rsid w:val="009A24CD"/>
+    <w:pPr>
+      <w:tabs>
+        <w:tab w:val="center" w:pos="4536"/>
+        <w:tab w:val="right" w:pos="9072"/>
+      </w:tabs>
+      <w:spacing w:after="0" w:line="240" w:lineRule="auto"/>
+    </w:pPr>
+  </w:style>
+  <w:style w:type="character" w:customStyle="1" w:styleId="En-tteCar">
+    <w:name w:val="En-tête Car"/>
+    <w:basedOn w:val="Policepardfaut"/>
+    <w:link w:val="En-tte"/>
+    <w:uiPriority w:val="99"/>
+    <w:rsid w:val="009A24CD"/>
+  </w:style>
+  <w:style w:type="paragraph" w:styleId="Pieddepage">
+    <w:name w:val="footer"/>
+    <w:basedOn w:val="Normal"/>
+    <w:link w:val="PieddepageCar"/>
+    <w:uiPriority w:val="99"/>
+    <w:unhideWhenUsed/>
+    <w:rsid w:val="009A24CD"/>
+    <w:pPr>
+      <w:tabs>
+        <w:tab w:val="center" w:pos="4536"/>
+        <w:tab w:val="right" w:pos="9072"/>
+      </w:tabs>
+      <w:spacing w:after="0" w:line="240" w:lineRule="auto"/>
+    </w:pPr>
+  </w:style>
+  <w:style w:type="character" w:customStyle="1" w:styleId="PieddepageCar">
+    <w:name w:val="Pied de page Car"/>
+    <w:basedOn w:val="Policepardfaut"/>
+    <w:link w:val="Pieddepage"/>
+    <w:uiPriority w:val="99"/>
+    <w:rsid w:val="009A24CD"/>
+  </w:style>
 </w:styles>
 </file>
 

</xml_diff>